<commit_message>
NEED TO ADD MULTITHREADING
</commit_message>
<xml_diff>
--- a/webServerProjReport.docx
+++ b/webServerProjReport.docx
@@ -2,8 +2,309 @@
 <file path=word/document.xml><?xml version="1.0" encoding="utf-8"?>
 <w:document xmlns:wpc="http://schemas.microsoft.com/office/word/2010/wordprocessingCanvas" xmlns:cx="http://schemas.microsoft.com/office/drawing/2014/chartex" xmlns:cx1="http://schemas.microsoft.com/office/drawing/2015/9/8/chartex" xmlns:cx2="http://schemas.microsoft.com/office/drawing/2015/10/21/chartex" xmlns:cx3="http://schemas.microsoft.com/office/drawing/2016/5/9/chartex" xmlns:cx4="http://schemas.microsoft.com/office/drawing/2016/5/10/chartex" xmlns:cx5="http://schemas.microsoft.com/office/drawing/2016/5/11/chartex" xmlns:cx6="http://schemas.microsoft.com/office/drawing/2016/5/12/chartex" xmlns:cx7="http://schemas.microsoft.com/office/drawing/2016/5/13/chartex" xmlns:cx8="http://schemas.microsoft.com/office/drawing/2016/5/14/chartex" xmlns:mc="http://schemas.openxmlformats.org/markup-compatibility/2006" xmlns:aink="http://schemas.microsoft.com/office/drawing/2016/ink" xmlns:am3d="http://schemas.microsoft.com/office/drawing/2017/model3d" xmlns:o="urn:schemas-microsoft-com:office:office" xmlns:oel="http://schemas.microsoft.com/office/2019/extlst" xmlns:r="http://schemas.openxmlformats.org/officeDocument/2006/relationships" xmlns:m="http://schemas.openxmlformats.org/officeDocument/2006/math" xmlns:v="urn:schemas-microsoft-com:vml" xmlns:wp14="http://schemas.microsoft.com/office/word/2010/wordprocessingDrawing" xmlns:wp="http://schemas.openxmlformats.org/drawingml/2006/wordprocessingDrawing" xmlns:w10="urn:schemas-microsoft-com:office:word" xmlns:w="http://schemas.openxmlformats.org/wordprocessingml/2006/main" xmlns:w14="http://schemas.microsoft.com/office/word/2010/wordml" xmlns:w15="http://schemas.microsoft.com/office/word/2012/wordml" xmlns:w16cex="http://schemas.microsoft.com/office/word/2018/wordml/cex" xmlns:w16cid="http://schemas.microsoft.com/office/word/2016/wordml/cid" xmlns:w16="http://schemas.microsoft.com/office/word/2018/wordml" xmlns:w16sdtdh="http://schemas.microsoft.com/office/word/2020/wordml/sdtdatahash" xmlns:w16se="http://schemas.microsoft.com/office/word/2015/wordml/symex" xmlns:wpg="http://schemas.microsoft.com/office/word/2010/wordprocessingGroup" xmlns:wpi="http://schemas.microsoft.com/office/word/2010/wordprocessingInk" xmlns:wne="http://schemas.microsoft.com/office/word/2006/wordml" xmlns:wps="http://schemas.microsoft.com/office/word/2010/wordprocessingShape" mc:Ignorable="w14 w15 w16se w16cid w16 w16cex w16sdtdh wp14">
   <w:body>
-    <w:p/>
+    <w:p>
+      <w:pPr>
+        <w:rPr>
+          <w:rFonts w:ascii="Times New Roman" w:hAnsi="Times New Roman" w:cs="Times New Roman"/>
+          <w:color w:val="FF0000"/>
+        </w:rPr>
+      </w:pPr>
+      <w:r>
+        <w:rPr>
+          <w:rFonts w:ascii="Times New Roman" w:hAnsi="Times New Roman" w:cs="Times New Roman"/>
+          <w:color w:val="FF0000"/>
+        </w:rPr>
+        <w:t>A screen capture is included in the zip file under the name “</w:t>
+      </w:r>
+      <w:r>
+        <w:rPr>
+          <w:rFonts w:ascii="Times New Roman" w:hAnsi="Times New Roman" w:cs="Times New Roman"/>
+          <w:color w:val="FF0000"/>
+        </w:rPr>
+        <w:t>/content/videos/</w:t>
+      </w:r>
+      <w:r>
+        <w:rPr>
+          <w:rFonts w:ascii="Times New Roman" w:hAnsi="Times New Roman" w:cs="Times New Roman"/>
+          <w:color w:val="FF0000"/>
+        </w:rPr>
+        <w:t>demo.</w:t>
+      </w:r>
+      <w:r>
+        <w:rPr>
+          <w:rFonts w:ascii="Times New Roman" w:hAnsi="Times New Roman" w:cs="Times New Roman"/>
+          <w:color w:val="FF0000"/>
+        </w:rPr>
+        <w:t>mp4”.</w:t>
+      </w:r>
+    </w:p>
+    <w:p>
+      <w:pPr>
+        <w:rPr>
+          <w:rFonts w:ascii="Times New Roman" w:hAnsi="Times New Roman" w:cs="Times New Roman"/>
+        </w:rPr>
+      </w:pPr>
+    </w:p>
+    <w:p>
+      <w:pPr>
+        <w:rPr>
+          <w:rFonts w:ascii="Times New Roman" w:hAnsi="Times New Roman" w:cs="Times New Roman"/>
+          <w:b/>
+          <w:bCs/>
+          <w:sz w:val="30"/>
+          <w:szCs w:val="30"/>
+        </w:rPr>
+      </w:pPr>
+      <w:r>
+        <w:rPr>
+          <w:rFonts w:ascii="Times New Roman" w:hAnsi="Times New Roman" w:cs="Times New Roman"/>
+          <w:b/>
+          <w:bCs/>
+          <w:sz w:val="30"/>
+          <w:szCs w:val="30"/>
+        </w:rPr>
+        <w:t>Basic logic:</w:t>
+      </w:r>
+    </w:p>
+    <w:p>
+      <w:pPr>
+        <w:rPr>
+          <w:rFonts w:ascii="Times New Roman" w:hAnsi="Times New Roman" w:cs="Times New Roman"/>
+        </w:rPr>
+      </w:pPr>
+    </w:p>
+    <w:p>
+      <w:pPr>
+        <w:rPr>
+          <w:rFonts w:ascii="Times New Roman" w:hAnsi="Times New Roman" w:cs="Times New Roman"/>
+        </w:rPr>
+      </w:pPr>
+      <w:r>
+        <w:rPr>
+          <w:rFonts w:ascii="Times New Roman" w:hAnsi="Times New Roman" w:cs="Times New Roman"/>
+        </w:rPr>
+        <w:t xml:space="preserve">The program begins listening on the server socket and creates a connection socket that receives each http request from the browser. It then parses the request to check if the file exists while also checking what type of file and if the server should stop running. If the file is found it creates the header and the content and then uses the </w:t>
+      </w:r>
+      <w:proofErr w:type="spellStart"/>
+      <w:proofErr w:type="gramStart"/>
+      <w:r>
+        <w:rPr>
+          <w:rFonts w:ascii="Times New Roman" w:hAnsi="Times New Roman" w:cs="Times New Roman"/>
+        </w:rPr>
+        <w:t>sendMessage</w:t>
+      </w:r>
+      <w:proofErr w:type="spellEnd"/>
+      <w:r>
+        <w:rPr>
+          <w:rFonts w:ascii="Times New Roman" w:hAnsi="Times New Roman" w:cs="Times New Roman"/>
+        </w:rPr>
+        <w:t>(</w:t>
+      </w:r>
+      <w:proofErr w:type="gramEnd"/>
+      <w:r>
+        <w:rPr>
+          <w:rFonts w:ascii="Times New Roman" w:hAnsi="Times New Roman" w:cs="Times New Roman"/>
+        </w:rPr>
+        <w:t xml:space="preserve">) function I wrote to send the data back to the web browser. </w:t>
+      </w:r>
+    </w:p>
+    <w:p>
+      <w:pPr>
+        <w:rPr>
+          <w:rFonts w:ascii="Times New Roman" w:hAnsi="Times New Roman" w:cs="Times New Roman"/>
+        </w:rPr>
+      </w:pPr>
+    </w:p>
+    <w:p>
+      <w:pPr>
+        <w:rPr>
+          <w:rFonts w:ascii="Times New Roman" w:hAnsi="Times New Roman" w:cs="Times New Roman"/>
+        </w:rPr>
+      </w:pPr>
+      <w:r>
+        <w:rPr>
+          <w:rFonts w:ascii="Times New Roman" w:hAnsi="Times New Roman" w:cs="Times New Roman"/>
+        </w:rPr>
+        <w:t xml:space="preserve">If the file does not exist or if the content type does not </w:t>
+      </w:r>
+      <w:proofErr w:type="gramStart"/>
+      <w:r>
+        <w:rPr>
+          <w:rFonts w:ascii="Times New Roman" w:hAnsi="Times New Roman" w:cs="Times New Roman"/>
+        </w:rPr>
+        <w:t>exist</w:t>
+      </w:r>
+      <w:proofErr w:type="gramEnd"/>
+      <w:r>
+        <w:rPr>
+          <w:rFonts w:ascii="Times New Roman" w:hAnsi="Times New Roman" w:cs="Times New Roman"/>
+        </w:rPr>
+        <w:t xml:space="preserve"> it creates a 404 response and responds with the 404 html page. </w:t>
+      </w:r>
+    </w:p>
+    <w:p>
+      <w:pPr>
+        <w:rPr>
+          <w:rFonts w:ascii="Times New Roman" w:hAnsi="Times New Roman" w:cs="Times New Roman"/>
+        </w:rPr>
+      </w:pPr>
+    </w:p>
+    <w:p>
+      <w:pPr>
+        <w:rPr>
+          <w:rFonts w:ascii="Times New Roman" w:hAnsi="Times New Roman" w:cs="Times New Roman"/>
+        </w:rPr>
+      </w:pPr>
+      <w:r>
+        <w:rPr>
+          <w:rFonts w:ascii="Times New Roman" w:hAnsi="Times New Roman" w:cs="Times New Roman"/>
+        </w:rPr>
+        <w:t xml:space="preserve">If the last four characters of the requested file are “stop” then the server will quit the for loop, send one last page to let the user know the server is done running, and then close the server socket. </w:t>
+      </w:r>
+    </w:p>
+    <w:p>
+      <w:pPr>
+        <w:rPr>
+          <w:rFonts w:ascii="Times New Roman" w:hAnsi="Times New Roman" w:cs="Times New Roman"/>
+        </w:rPr>
+      </w:pPr>
+    </w:p>
+    <w:p>
+      <w:pPr>
+        <w:rPr>
+          <w:rFonts w:ascii="Times New Roman" w:hAnsi="Times New Roman" w:cs="Times New Roman"/>
+        </w:rPr>
+      </w:pPr>
+      <w:r>
+        <w:rPr>
+          <w:rFonts w:ascii="Times New Roman" w:hAnsi="Times New Roman" w:cs="Times New Roman"/>
+        </w:rPr>
+        <w:t xml:space="preserve">I implemented the program in Python 3 with the </w:t>
+      </w:r>
+      <w:proofErr w:type="spellStart"/>
+      <w:r>
+        <w:rPr>
+          <w:rFonts w:ascii="Times New Roman" w:hAnsi="Times New Roman" w:cs="Times New Roman"/>
+        </w:rPr>
+        <w:t>os</w:t>
+      </w:r>
+      <w:proofErr w:type="spellEnd"/>
+      <w:r>
+        <w:rPr>
+          <w:rFonts w:ascii="Times New Roman" w:hAnsi="Times New Roman" w:cs="Times New Roman"/>
+        </w:rPr>
+        <w:t xml:space="preserve"> and socket libraries. </w:t>
+      </w:r>
+    </w:p>
+    <w:p>
+      <w:pPr>
+        <w:rPr>
+          <w:rFonts w:ascii="Times New Roman" w:hAnsi="Times New Roman" w:cs="Times New Roman"/>
+        </w:rPr>
+      </w:pPr>
+    </w:p>
+    <w:p>
+      <w:pPr>
+        <w:rPr>
+          <w:rFonts w:ascii="Times New Roman" w:hAnsi="Times New Roman" w:cs="Times New Roman"/>
+          <w:b/>
+          <w:bCs/>
+          <w:sz w:val="30"/>
+          <w:szCs w:val="30"/>
+        </w:rPr>
+      </w:pPr>
+      <w:r>
+        <w:rPr>
+          <w:rFonts w:ascii="Times New Roman" w:hAnsi="Times New Roman" w:cs="Times New Roman"/>
+          <w:b/>
+          <w:bCs/>
+          <w:sz w:val="30"/>
+          <w:szCs w:val="30"/>
+        </w:rPr>
+        <w:t>Problems encountered:</w:t>
+      </w:r>
+    </w:p>
+    <w:p>
+      <w:pPr>
+        <w:rPr>
+          <w:rFonts w:ascii="Times New Roman" w:hAnsi="Times New Roman" w:cs="Times New Roman"/>
+          <w:b/>
+          <w:bCs/>
+          <w:sz w:val="30"/>
+          <w:szCs w:val="30"/>
+        </w:rPr>
+      </w:pPr>
+    </w:p>
+    <w:p>
+      <w:pPr>
+        <w:rPr>
+          <w:rFonts w:ascii="Times New Roman" w:hAnsi="Times New Roman" w:cs="Times New Roman"/>
+        </w:rPr>
+      </w:pPr>
+      <w:r>
+        <w:rPr>
+          <w:rFonts w:ascii="Times New Roman" w:hAnsi="Times New Roman" w:cs="Times New Roman"/>
+        </w:rPr>
+        <w:t xml:space="preserve">I had a lot of difficulty getting the http response formatted correctly, I thought the “\r\n\r\n” sequence was needed after the content rather than </w:t>
+      </w:r>
+      <w:proofErr w:type="gramStart"/>
+      <w:r>
+        <w:rPr>
+          <w:rFonts w:ascii="Times New Roman" w:hAnsi="Times New Roman" w:cs="Times New Roman"/>
+        </w:rPr>
+        <w:t>before</w:t>
+      </w:r>
+      <w:proofErr w:type="gramEnd"/>
+      <w:r>
+        <w:rPr>
+          <w:rFonts w:ascii="Times New Roman" w:hAnsi="Times New Roman" w:cs="Times New Roman"/>
+        </w:rPr>
+        <w:t xml:space="preserve"> so I spent some time trying to figure out if I had the wrong sequence, location, or if the html file was the problem. </w:t>
+      </w:r>
+    </w:p>
+    <w:p>
+      <w:pPr>
+        <w:rPr>
+          <w:rFonts w:ascii="Times New Roman" w:hAnsi="Times New Roman" w:cs="Times New Roman"/>
+        </w:rPr>
+      </w:pPr>
+    </w:p>
+    <w:p>
+      <w:pPr>
+        <w:rPr>
+          <w:rFonts w:ascii="Times New Roman" w:hAnsi="Times New Roman" w:cs="Times New Roman"/>
+        </w:rPr>
+      </w:pPr>
+      <w:r>
+        <w:rPr>
+          <w:rFonts w:ascii="Times New Roman" w:hAnsi="Times New Roman" w:cs="Times New Roman"/>
+        </w:rPr>
+        <w:t xml:space="preserve">I wanted the server to be able to be stopped from the browser somehow so I was able to use the parsing and added some modifications so that a path ending with “stop” (no file type) will cause the program to gracefully exit. </w:t>
+      </w:r>
+    </w:p>
+    <w:p>
+      <w:pPr>
+        <w:rPr>
+          <w:rFonts w:ascii="Times New Roman" w:hAnsi="Times New Roman" w:cs="Times New Roman"/>
+        </w:rPr>
+      </w:pPr>
+    </w:p>
+    <w:p>
+      <w:pPr>
+        <w:rPr>
+          <w:rFonts w:ascii="Times New Roman" w:hAnsi="Times New Roman" w:cs="Times New Roman"/>
+        </w:rPr>
+      </w:pPr>
+    </w:p>
+    <w:p>
+      <w:pPr>
+        <w:rPr>
+          <w:rFonts w:ascii="Times New Roman" w:hAnsi="Times New Roman" w:cs="Times New Roman"/>
+        </w:rPr>
+      </w:pPr>
+    </w:p>
     <w:sectPr>
+      <w:headerReference w:type="default" r:id="rId6"/>
       <w:pgSz w:w="12240" w:h="15840"/>
       <w:pgMar w:top="1440" w:right="1440" w:bottom="1440" w:left="1440" w:header="720" w:footer="720" w:gutter="0"/>
       <w:cols w:space="720"/>
@@ -11,6 +312,65 @@
     </w:sectPr>
   </w:body>
 </w:document>
+</file>
+
+<file path=word/endnotes.xml><?xml version="1.0" encoding="utf-8"?>
+<w:endnotes xmlns:wpc="http://schemas.microsoft.com/office/word/2010/wordprocessingCanvas" xmlns:cx="http://schemas.microsoft.com/office/drawing/2014/chartex" xmlns:cx1="http://schemas.microsoft.com/office/drawing/2015/9/8/chartex" xmlns:cx2="http://schemas.microsoft.com/office/drawing/2015/10/21/chartex" xmlns:cx3="http://schemas.microsoft.com/office/drawing/2016/5/9/chartex" xmlns:cx4="http://schemas.microsoft.com/office/drawing/2016/5/10/chartex" xmlns:cx5="http://schemas.microsoft.com/office/drawing/2016/5/11/chartex" xmlns:cx6="http://schemas.microsoft.com/office/drawing/2016/5/12/chartex" xmlns:cx7="http://schemas.microsoft.com/office/drawing/2016/5/13/chartex" xmlns:cx8="http://schemas.microsoft.com/office/drawing/2016/5/14/chartex" xmlns:mc="http://schemas.openxmlformats.org/markup-compatibility/2006" xmlns:aink="http://schemas.microsoft.com/office/drawing/2016/ink" xmlns:am3d="http://schemas.microsoft.com/office/drawing/2017/model3d" xmlns:o="urn:schemas-microsoft-com:office:office" xmlns:oel="http://schemas.microsoft.com/office/2019/extlst" xmlns:r="http://schemas.openxmlformats.org/officeDocument/2006/relationships" xmlns:m="http://schemas.openxmlformats.org/officeDocument/2006/math" xmlns:v="urn:schemas-microsoft-com:vml" xmlns:wp14="http://schemas.microsoft.com/office/word/2010/wordprocessingDrawing" xmlns:wp="http://schemas.openxmlformats.org/drawingml/2006/wordprocessingDrawing" xmlns:w10="urn:schemas-microsoft-com:office:word" xmlns:w="http://schemas.openxmlformats.org/wordprocessingml/2006/main" xmlns:w14="http://schemas.microsoft.com/office/word/2010/wordml" xmlns:w15="http://schemas.microsoft.com/office/word/2012/wordml" xmlns:w16cex="http://schemas.microsoft.com/office/word/2018/wordml/cex" xmlns:w16cid="http://schemas.microsoft.com/office/word/2016/wordml/cid" xmlns:w16="http://schemas.microsoft.com/office/word/2018/wordml" xmlns:w16sdtdh="http://schemas.microsoft.com/office/word/2020/wordml/sdtdatahash" xmlns:w16se="http://schemas.microsoft.com/office/word/2015/wordml/symex" xmlns:wpg="http://schemas.microsoft.com/office/word/2010/wordprocessingGroup" xmlns:wpi="http://schemas.microsoft.com/office/word/2010/wordprocessingInk" xmlns:wne="http://schemas.microsoft.com/office/word/2006/wordml" xmlns:wps="http://schemas.microsoft.com/office/word/2010/wordprocessingShape" mc:Ignorable="w14 w15 w16se w16cid w16 w16cex w16sdtdh wp14">
+  <w:endnote w:type="separator" w:id="-1">
+    <w:p>
+      <w:r>
+        <w:separator/>
+      </w:r>
+    </w:p>
+  </w:endnote>
+  <w:endnote w:type="continuationSeparator" w:id="0">
+    <w:p>
+      <w:r>
+        <w:continuationSeparator/>
+      </w:r>
+    </w:p>
+  </w:endnote>
+</w:endnotes>
+</file>
+
+<file path=word/footnotes.xml><?xml version="1.0" encoding="utf-8"?>
+<w:footnotes xmlns:wpc="http://schemas.microsoft.com/office/word/2010/wordprocessingCanvas" xmlns:cx="http://schemas.microsoft.com/office/drawing/2014/chartex" xmlns:cx1="http://schemas.microsoft.com/office/drawing/2015/9/8/chartex" xmlns:cx2="http://schemas.microsoft.com/office/drawing/2015/10/21/chartex" xmlns:cx3="http://schemas.microsoft.com/office/drawing/2016/5/9/chartex" xmlns:cx4="http://schemas.microsoft.com/office/drawing/2016/5/10/chartex" xmlns:cx5="http://schemas.microsoft.com/office/drawing/2016/5/11/chartex" xmlns:cx6="http://schemas.microsoft.com/office/drawing/2016/5/12/chartex" xmlns:cx7="http://schemas.microsoft.com/office/drawing/2016/5/13/chartex" xmlns:cx8="http://schemas.microsoft.com/office/drawing/2016/5/14/chartex" xmlns:mc="http://schemas.openxmlformats.org/markup-compatibility/2006" xmlns:aink="http://schemas.microsoft.com/office/drawing/2016/ink" xmlns:am3d="http://schemas.microsoft.com/office/drawing/2017/model3d" xmlns:o="urn:schemas-microsoft-com:office:office" xmlns:oel="http://schemas.microsoft.com/office/2019/extlst" xmlns:r="http://schemas.openxmlformats.org/officeDocument/2006/relationships" xmlns:m="http://schemas.openxmlformats.org/officeDocument/2006/math" xmlns:v="urn:schemas-microsoft-com:vml" xmlns:wp14="http://schemas.microsoft.com/office/word/2010/wordprocessingDrawing" xmlns:wp="http://schemas.openxmlformats.org/drawingml/2006/wordprocessingDrawing" xmlns:w10="urn:schemas-microsoft-com:office:word" xmlns:w="http://schemas.openxmlformats.org/wordprocessingml/2006/main" xmlns:w14="http://schemas.microsoft.com/office/word/2010/wordml" xmlns:w15="http://schemas.microsoft.com/office/word/2012/wordml" xmlns:w16cex="http://schemas.microsoft.com/office/word/2018/wordml/cex" xmlns:w16cid="http://schemas.microsoft.com/office/word/2016/wordml/cid" xmlns:w16="http://schemas.microsoft.com/office/word/2018/wordml" xmlns:w16sdtdh="http://schemas.microsoft.com/office/word/2020/wordml/sdtdatahash" xmlns:w16se="http://schemas.microsoft.com/office/word/2015/wordml/symex" xmlns:wpg="http://schemas.microsoft.com/office/word/2010/wordprocessingGroup" xmlns:wpi="http://schemas.microsoft.com/office/word/2010/wordprocessingInk" xmlns:wne="http://schemas.microsoft.com/office/word/2006/wordml" xmlns:wps="http://schemas.microsoft.com/office/word/2010/wordprocessingShape" mc:Ignorable="w14 w15 w16se w16cid w16 w16cex w16sdtdh wp14">
+  <w:footnote w:type="separator" w:id="-1">
+    <w:p>
+      <w:r>
+        <w:separator/>
+      </w:r>
+    </w:p>
+  </w:footnote>
+  <w:footnote w:type="continuationSeparator" w:id="0">
+    <w:p>
+      <w:r>
+        <w:continuationSeparator/>
+      </w:r>
+    </w:p>
+  </w:footnote>
+</w:footnotes>
+</file>
+
+<file path=word/header1.xml><?xml version="1.0" encoding="utf-8"?>
+<w:hdr xmlns:wpc="http://schemas.microsoft.com/office/word/2010/wordprocessingCanvas" xmlns:cx="http://schemas.microsoft.com/office/drawing/2014/chartex" xmlns:cx1="http://schemas.microsoft.com/office/drawing/2015/9/8/chartex" xmlns:cx2="http://schemas.microsoft.com/office/drawing/2015/10/21/chartex" xmlns:cx3="http://schemas.microsoft.com/office/drawing/2016/5/9/chartex" xmlns:cx4="http://schemas.microsoft.com/office/drawing/2016/5/10/chartex" xmlns:cx5="http://schemas.microsoft.com/office/drawing/2016/5/11/chartex" xmlns:cx6="http://schemas.microsoft.com/office/drawing/2016/5/12/chartex" xmlns:cx7="http://schemas.microsoft.com/office/drawing/2016/5/13/chartex" xmlns:cx8="http://schemas.microsoft.com/office/drawing/2016/5/14/chartex" xmlns:mc="http://schemas.openxmlformats.org/markup-compatibility/2006" xmlns:aink="http://schemas.microsoft.com/office/drawing/2016/ink" xmlns:am3d="http://schemas.microsoft.com/office/drawing/2017/model3d" xmlns:o="urn:schemas-microsoft-com:office:office" xmlns:oel="http://schemas.microsoft.com/office/2019/extlst" xmlns:r="http://schemas.openxmlformats.org/officeDocument/2006/relationships" xmlns:m="http://schemas.openxmlformats.org/officeDocument/2006/math" xmlns:v="urn:schemas-microsoft-com:vml" xmlns:wp14="http://schemas.microsoft.com/office/word/2010/wordprocessingDrawing" xmlns:wp="http://schemas.openxmlformats.org/drawingml/2006/wordprocessingDrawing" xmlns:w10="urn:schemas-microsoft-com:office:word" xmlns:w="http://schemas.openxmlformats.org/wordprocessingml/2006/main" xmlns:w14="http://schemas.microsoft.com/office/word/2010/wordml" xmlns:w15="http://schemas.microsoft.com/office/word/2012/wordml" xmlns:w16cex="http://schemas.microsoft.com/office/word/2018/wordml/cex" xmlns:w16cid="http://schemas.microsoft.com/office/word/2016/wordml/cid" xmlns:w16="http://schemas.microsoft.com/office/word/2018/wordml" xmlns:w16sdtdh="http://schemas.microsoft.com/office/word/2020/wordml/sdtdatahash" xmlns:w16se="http://schemas.microsoft.com/office/word/2015/wordml/symex" xmlns:wpg="http://schemas.microsoft.com/office/word/2010/wordprocessingGroup" xmlns:wpi="http://schemas.microsoft.com/office/word/2010/wordprocessingInk" xmlns:wne="http://schemas.microsoft.com/office/word/2006/wordml" xmlns:wps="http://schemas.microsoft.com/office/word/2010/wordprocessingShape" mc:Ignorable="w14 w15 w16se w16cid w16 w16cex w16sdtdh wp14">
+  <w:p>
+    <w:pPr>
+      <w:pStyle w:val="Header"/>
+    </w:pPr>
+    <w:r>
+      <w:t>Jack Darnell</w:t>
+    </w:r>
+    <w:r>
+      <w:tab/>
+      <w:t>Web Server Project Report</w:t>
+    </w:r>
+    <w:r>
+      <w:tab/>
+      <w:t>2/9/2023</w:t>
+    </w:r>
+  </w:p>
+</w:hdr>
 </file>
 
 <file path=word/styles.xml><?xml version="1.0" encoding="utf-8"?>
@@ -435,6 +795,48 @@
     <w:semiHidden/>
     <w:unhideWhenUsed/>
   </w:style>
+  <w:style w:type="paragraph" w:styleId="Header">
+    <w:name w:val="header"/>
+    <w:basedOn w:val="Normal"/>
+    <w:link w:val="HeaderChar"/>
+    <w:uiPriority w:val="99"/>
+    <w:unhideWhenUsed/>
+    <w:rsid w:val="000C6E92"/>
+    <w:pPr>
+      <w:tabs>
+        <w:tab w:val="center" w:pos="4680"/>
+        <w:tab w:val="right" w:pos="9360"/>
+      </w:tabs>
+    </w:pPr>
+  </w:style>
+  <w:style w:type="character" w:customStyle="1" w:styleId="HeaderChar">
+    <w:name w:val="Header Char"/>
+    <w:basedOn w:val="DefaultParagraphFont"/>
+    <w:link w:val="Header"/>
+    <w:uiPriority w:val="99"/>
+    <w:rsid w:val="000C6E92"/>
+  </w:style>
+  <w:style w:type="paragraph" w:styleId="Footer">
+    <w:name w:val="footer"/>
+    <w:basedOn w:val="Normal"/>
+    <w:link w:val="FooterChar"/>
+    <w:uiPriority w:val="99"/>
+    <w:unhideWhenUsed/>
+    <w:rsid w:val="000C6E92"/>
+    <w:pPr>
+      <w:tabs>
+        <w:tab w:val="center" w:pos="4680"/>
+        <w:tab w:val="right" w:pos="9360"/>
+      </w:tabs>
+    </w:pPr>
+  </w:style>
+  <w:style w:type="character" w:customStyle="1" w:styleId="FooterChar">
+    <w:name w:val="Footer Char"/>
+    <w:basedOn w:val="DefaultParagraphFont"/>
+    <w:link w:val="Footer"/>
+    <w:uiPriority w:val="99"/>
+    <w:rsid w:val="000C6E92"/>
+  </w:style>
 </w:styles>
 </file>
 

</xml_diff>

<commit_message>
changed a couple of things, uploaded new demo and modified word doc.
</commit_message>
<xml_diff>
--- a/webServerProjReport.docx
+++ b/webServerProjReport.docx
@@ -83,7 +83,19 @@
         <w:rPr>
           <w:rFonts w:ascii="Times New Roman" w:hAnsi="Times New Roman" w:cs="Times New Roman"/>
         </w:rPr>
-        <w:t xml:space="preserve">The program begins listening on the server socket and creates a connection socket that receives each http request from the browser. It then parses the request to check if the file exists while also checking what type of file and if the server should stop running. If the file is found it creates the header and the content and then uses the </w:t>
+        <w:t>The program begins listening on the server socket and creates a connection socket</w:t>
+      </w:r>
+      <w:r>
+        <w:rPr>
+          <w:rFonts w:ascii="Times New Roman" w:hAnsi="Times New Roman" w:cs="Times New Roman"/>
+        </w:rPr>
+        <w:t xml:space="preserve"> in a new thread</w:t>
+      </w:r>
+      <w:r>
+        <w:rPr>
+          <w:rFonts w:ascii="Times New Roman" w:hAnsi="Times New Roman" w:cs="Times New Roman"/>
+        </w:rPr>
+        <w:t xml:space="preserve"> that receives each http request from the browser. It then parses the request to check if the file exists while also checking what type of file and if the server should stop running. If the file is found it creates the header and the content and then uses the </w:t>
       </w:r>
       <w:proofErr w:type="spellStart"/>
       <w:proofErr w:type="gramStart"/>
@@ -280,6 +292,40 @@
           <w:rFonts w:ascii="Times New Roman" w:hAnsi="Times New Roman" w:cs="Times New Roman"/>
         </w:rPr>
         <w:t xml:space="preserve">I wanted the server to be able to be stopped from the browser somehow so I was able to use the parsing and added some modifications so that a path ending with “stop” (no file type) will cause the program to gracefully exit. </w:t>
+      </w:r>
+    </w:p>
+    <w:p>
+      <w:pPr>
+        <w:rPr>
+          <w:rFonts w:ascii="Times New Roman" w:hAnsi="Times New Roman" w:cs="Times New Roman"/>
+        </w:rPr>
+      </w:pPr>
+    </w:p>
+    <w:p>
+      <w:pPr>
+        <w:rPr>
+          <w:rFonts w:ascii="Times New Roman" w:hAnsi="Times New Roman" w:cs="Times New Roman"/>
+        </w:rPr>
+      </w:pPr>
+      <w:r>
+        <w:rPr>
+          <w:rFonts w:ascii="Times New Roman" w:hAnsi="Times New Roman" w:cs="Times New Roman"/>
+        </w:rPr>
+        <w:t xml:space="preserve">I originally wrote it as a single thread </w:t>
+      </w:r>
+      <w:proofErr w:type="gramStart"/>
+      <w:r>
+        <w:rPr>
+          <w:rFonts w:ascii="Times New Roman" w:hAnsi="Times New Roman" w:cs="Times New Roman"/>
+        </w:rPr>
+        <w:t>program, and</w:t>
+      </w:r>
+      <w:proofErr w:type="gramEnd"/>
+      <w:r>
+        <w:rPr>
+          <w:rFonts w:ascii="Times New Roman" w:hAnsi="Times New Roman" w:cs="Times New Roman"/>
+        </w:rPr>
+        <w:t xml:space="preserve"> changed it using _thread which was a bit confusing but I got it working. I then heard about the multi-threading example in class and switched it over to that easily.</w:t>
       </w:r>
     </w:p>
     <w:p>

</xml_diff>